<commit_message>
Updated Table name for Channel to Server, added edit attribute to Messages, changed url attribute name to attachmentUrl
</commit_message>
<xml_diff>
--- a/database/outline.docx
+++ b/database/outline.docx
@@ -3716,316 +3716,309 @@
           <w:sz w:val="24"/>
           <w:szCs w:val="24"/>
         </w:rPr>
-        <w:t xml:space="preserve"> as </w:t>
+        <w:t xml:space="preserve"> as a FK inside </w:t>
+      </w:r>
+      <w:proofErr w:type="spellStart"/>
+      <w:r>
+        <w:rPr>
+          <w:sz w:val="24"/>
+          <w:szCs w:val="24"/>
+        </w:rPr>
+        <w:t>UserServers</w:t>
+      </w:r>
+      <w:proofErr w:type="spellEnd"/>
+    </w:p>
+    <w:p>
+      <w:pPr>
+        <w:pStyle w:val="ListParagraph"/>
+        <w:numPr>
+          <w:ilvl w:val="0"/>
+          <w:numId w:val="1"/>
+        </w:numPr>
+        <w:rPr>
+          <w:b/>
+          <w:sz w:val="24"/>
+          <w:szCs w:val="24"/>
+        </w:rPr>
+      </w:pPr>
+      <w:r>
+        <w:rPr>
+          <w:b/>
+          <w:sz w:val="24"/>
+          <w:szCs w:val="24"/>
+        </w:rPr>
+        <w:t>Attachments</w:t>
+      </w:r>
+      <w:r>
+        <w:rPr>
+          <w:sz w:val="24"/>
+          <w:szCs w:val="24"/>
+        </w:rPr>
+        <w:t>: records the details of an attachment in a message</w:t>
+      </w:r>
+    </w:p>
+    <w:p>
+      <w:pPr>
+        <w:pStyle w:val="ListParagraph"/>
+        <w:numPr>
+          <w:ilvl w:val="1"/>
+          <w:numId w:val="1"/>
+        </w:numPr>
+        <w:rPr>
+          <w:sz w:val="24"/>
+          <w:szCs w:val="24"/>
+        </w:rPr>
+      </w:pPr>
+      <w:r>
+        <w:rPr>
+          <w:sz w:val="24"/>
+          <w:szCs w:val="24"/>
+        </w:rPr>
+        <w:t>Attributes:</w:t>
+      </w:r>
+    </w:p>
+    <w:p>
+      <w:pPr>
+        <w:pStyle w:val="ListParagraph"/>
+        <w:numPr>
+          <w:ilvl w:val="2"/>
+          <w:numId w:val="1"/>
+        </w:numPr>
+        <w:rPr>
+          <w:sz w:val="24"/>
+          <w:szCs w:val="24"/>
+        </w:rPr>
+      </w:pPr>
+      <w:proofErr w:type="spellStart"/>
+      <w:r>
+        <w:rPr>
+          <w:sz w:val="24"/>
+          <w:szCs w:val="24"/>
+        </w:rPr>
+        <w:t>attachmentID</w:t>
+      </w:r>
+      <w:proofErr w:type="spellEnd"/>
+      <w:r>
+        <w:rPr>
+          <w:sz w:val="24"/>
+          <w:szCs w:val="24"/>
+        </w:rPr>
+        <w:t xml:space="preserve">: </w:t>
+      </w:r>
+      <w:proofErr w:type="spellStart"/>
+      <w:r>
+        <w:rPr>
+          <w:sz w:val="24"/>
+          <w:szCs w:val="24"/>
+        </w:rPr>
+        <w:t>int</w:t>
+      </w:r>
+      <w:proofErr w:type="spellEnd"/>
+      <w:r>
+        <w:rPr>
+          <w:sz w:val="24"/>
+          <w:szCs w:val="24"/>
+        </w:rPr>
+        <w:t xml:space="preserve">, </w:t>
+      </w:r>
+      <w:proofErr w:type="spellStart"/>
+      <w:r>
+        <w:rPr>
+          <w:sz w:val="24"/>
+          <w:szCs w:val="24"/>
+        </w:rPr>
+        <w:t>auto_increment</w:t>
+      </w:r>
+      <w:proofErr w:type="spellEnd"/>
+      <w:r>
+        <w:rPr>
+          <w:sz w:val="24"/>
+          <w:szCs w:val="24"/>
+        </w:rPr>
+        <w:t>, no</w:t>
+      </w:r>
+      <w:r>
+        <w:rPr>
+          <w:sz w:val="24"/>
+          <w:szCs w:val="24"/>
+        </w:rPr>
+        <w:t>t</w:t>
+      </w:r>
+      <w:r>
+        <w:rPr>
+          <w:sz w:val="24"/>
+          <w:szCs w:val="24"/>
+        </w:rPr>
+        <w:t xml:space="preserve"> NULL, PK</w:t>
+      </w:r>
+    </w:p>
+    <w:p>
+      <w:pPr>
+        <w:pStyle w:val="ListParagraph"/>
+        <w:numPr>
+          <w:ilvl w:val="2"/>
+          <w:numId w:val="1"/>
+        </w:numPr>
+        <w:rPr>
+          <w:sz w:val="24"/>
+          <w:szCs w:val="24"/>
+        </w:rPr>
+      </w:pPr>
+      <w:proofErr w:type="spellStart"/>
+      <w:r>
+        <w:rPr>
+          <w:sz w:val="24"/>
+          <w:szCs w:val="24"/>
+        </w:rPr>
+        <w:t>messageID</w:t>
+      </w:r>
+      <w:proofErr w:type="spellEnd"/>
+      <w:r>
+        <w:rPr>
+          <w:sz w:val="24"/>
+          <w:szCs w:val="24"/>
+        </w:rPr>
+        <w:t xml:space="preserve">: </w:t>
+      </w:r>
+      <w:proofErr w:type="spellStart"/>
+      <w:r>
+        <w:rPr>
+          <w:sz w:val="24"/>
+          <w:szCs w:val="24"/>
+        </w:rPr>
+        <w:t>int</w:t>
+      </w:r>
+      <w:proofErr w:type="spellEnd"/>
+      <w:r>
+        <w:rPr>
+          <w:sz w:val="24"/>
+          <w:szCs w:val="24"/>
+        </w:rPr>
+        <w:t>, not NULL, FK</w:t>
+      </w:r>
+      <w:r>
+        <w:rPr>
+          <w:sz w:val="24"/>
+          <w:szCs w:val="24"/>
+        </w:rPr>
+        <w:t xml:space="preserve">, </w:t>
+      </w:r>
+      <w:r>
+        <w:rPr>
+          <w:sz w:val="24"/>
+          <w:szCs w:val="24"/>
+        </w:rPr>
+        <w:t>ON DELETE CASCADE</w:t>
+      </w:r>
+    </w:p>
+    <w:p>
+      <w:pPr>
+        <w:pStyle w:val="ListParagraph"/>
+        <w:numPr>
+          <w:ilvl w:val="2"/>
+          <w:numId w:val="1"/>
+        </w:numPr>
+        <w:rPr>
+          <w:sz w:val="24"/>
+          <w:szCs w:val="24"/>
+        </w:rPr>
+      </w:pPr>
+      <w:proofErr w:type="spellStart"/>
+      <w:r>
+        <w:rPr>
+          <w:sz w:val="24"/>
+          <w:szCs w:val="24"/>
+        </w:rPr>
+        <w:t>fileTypeID</w:t>
+      </w:r>
+      <w:proofErr w:type="spellEnd"/>
+      <w:r>
+        <w:rPr>
+          <w:sz w:val="24"/>
+          <w:szCs w:val="24"/>
+        </w:rPr>
+        <w:t xml:space="preserve">: </w:t>
+      </w:r>
+      <w:proofErr w:type="spellStart"/>
+      <w:r>
+        <w:rPr>
+          <w:sz w:val="24"/>
+          <w:szCs w:val="24"/>
+        </w:rPr>
+        <w:t>int</w:t>
+      </w:r>
+      <w:proofErr w:type="spellEnd"/>
+      <w:r>
+        <w:rPr>
+          <w:sz w:val="24"/>
+          <w:szCs w:val="24"/>
+        </w:rPr>
+        <w:t>, not NULL, FK</w:t>
+      </w:r>
+    </w:p>
+    <w:p>
+      <w:pPr>
+        <w:pStyle w:val="ListParagraph"/>
+        <w:numPr>
+          <w:ilvl w:val="2"/>
+          <w:numId w:val="1"/>
+        </w:numPr>
+        <w:rPr>
+          <w:sz w:val="24"/>
+          <w:szCs w:val="24"/>
+        </w:rPr>
+      </w:pPr>
+      <w:r>
+        <w:rPr>
+          <w:sz w:val="24"/>
+          <w:szCs w:val="24"/>
+        </w:rPr>
+        <w:t xml:space="preserve">filename: </w:t>
+      </w:r>
+      <w:proofErr w:type="spellStart"/>
+      <w:r>
+        <w:rPr>
+          <w:sz w:val="24"/>
+          <w:szCs w:val="24"/>
+        </w:rPr>
+        <w:t>varchar</w:t>
+      </w:r>
+      <w:proofErr w:type="spellEnd"/>
+      <w:r>
+        <w:rPr>
+          <w:sz w:val="24"/>
+          <w:szCs w:val="24"/>
+        </w:rPr>
+        <w:t>(255), not NULL</w:t>
+      </w:r>
+    </w:p>
+    <w:p>
+      <w:pPr>
+        <w:pStyle w:val="ListParagraph"/>
+        <w:numPr>
+          <w:ilvl w:val="2"/>
+          <w:numId w:val="1"/>
+        </w:numPr>
+        <w:rPr>
+          <w:sz w:val="24"/>
+          <w:szCs w:val="24"/>
+        </w:rPr>
+      </w:pPr>
+      <w:r>
+        <w:rPr>
+          <w:sz w:val="24"/>
+          <w:szCs w:val="24"/>
+        </w:rPr>
+        <w:t>attachmentU</w:t>
       </w:r>
       <w:bookmarkStart w:id="0" w:name="_GoBack"/>
-      <w:r>
-        <w:rPr>
-          <w:sz w:val="24"/>
-          <w:szCs w:val="24"/>
-        </w:rPr>
-        <w:t xml:space="preserve">a </w:t>
-      </w:r>
       <w:bookmarkEnd w:id="0"/>
       <w:r>
         <w:rPr>
           <w:sz w:val="24"/>
           <w:szCs w:val="24"/>
         </w:rPr>
-        <w:t xml:space="preserve">FK inside </w:t>
-      </w:r>
-      <w:proofErr w:type="spellStart"/>
-      <w:r>
-        <w:rPr>
-          <w:sz w:val="24"/>
-          <w:szCs w:val="24"/>
-        </w:rPr>
-        <w:t>UserServers</w:t>
-      </w:r>
-      <w:proofErr w:type="spellEnd"/>
-    </w:p>
-    <w:p>
-      <w:pPr>
-        <w:pStyle w:val="ListParagraph"/>
-        <w:numPr>
-          <w:ilvl w:val="0"/>
-          <w:numId w:val="1"/>
-        </w:numPr>
-        <w:rPr>
-          <w:b/>
-          <w:sz w:val="24"/>
-          <w:szCs w:val="24"/>
-        </w:rPr>
-      </w:pPr>
-      <w:r>
-        <w:rPr>
-          <w:b/>
-          <w:sz w:val="24"/>
-          <w:szCs w:val="24"/>
-        </w:rPr>
-        <w:t>Attachments</w:t>
-      </w:r>
-      <w:r>
-        <w:rPr>
-          <w:sz w:val="24"/>
-          <w:szCs w:val="24"/>
-        </w:rPr>
-        <w:t>: records the details of an attachment in a message</w:t>
-      </w:r>
-    </w:p>
-    <w:p>
-      <w:pPr>
-        <w:pStyle w:val="ListParagraph"/>
-        <w:numPr>
-          <w:ilvl w:val="1"/>
-          <w:numId w:val="1"/>
-        </w:numPr>
-        <w:rPr>
-          <w:sz w:val="24"/>
-          <w:szCs w:val="24"/>
-        </w:rPr>
-      </w:pPr>
-      <w:r>
-        <w:rPr>
-          <w:sz w:val="24"/>
-          <w:szCs w:val="24"/>
-        </w:rPr>
-        <w:t>Attributes:</w:t>
-      </w:r>
-    </w:p>
-    <w:p>
-      <w:pPr>
-        <w:pStyle w:val="ListParagraph"/>
-        <w:numPr>
-          <w:ilvl w:val="2"/>
-          <w:numId w:val="1"/>
-        </w:numPr>
-        <w:rPr>
-          <w:sz w:val="24"/>
-          <w:szCs w:val="24"/>
-        </w:rPr>
-      </w:pPr>
-      <w:proofErr w:type="spellStart"/>
-      <w:r>
-        <w:rPr>
-          <w:sz w:val="24"/>
-          <w:szCs w:val="24"/>
-        </w:rPr>
-        <w:t>attachmentID</w:t>
-      </w:r>
-      <w:proofErr w:type="spellEnd"/>
-      <w:r>
-        <w:rPr>
-          <w:sz w:val="24"/>
-          <w:szCs w:val="24"/>
-        </w:rPr>
-        <w:t xml:space="preserve">: </w:t>
-      </w:r>
-      <w:proofErr w:type="spellStart"/>
-      <w:r>
-        <w:rPr>
-          <w:sz w:val="24"/>
-          <w:szCs w:val="24"/>
-        </w:rPr>
-        <w:t>int</w:t>
-      </w:r>
-      <w:proofErr w:type="spellEnd"/>
-      <w:r>
-        <w:rPr>
-          <w:sz w:val="24"/>
-          <w:szCs w:val="24"/>
-        </w:rPr>
-        <w:t xml:space="preserve">, </w:t>
-      </w:r>
-      <w:proofErr w:type="spellStart"/>
-      <w:r>
-        <w:rPr>
-          <w:sz w:val="24"/>
-          <w:szCs w:val="24"/>
-        </w:rPr>
-        <w:t>auto_increment</w:t>
-      </w:r>
-      <w:proofErr w:type="spellEnd"/>
-      <w:r>
-        <w:rPr>
-          <w:sz w:val="24"/>
-          <w:szCs w:val="24"/>
-        </w:rPr>
-        <w:t>, no</w:t>
-      </w:r>
-      <w:r>
-        <w:rPr>
-          <w:sz w:val="24"/>
-          <w:szCs w:val="24"/>
-        </w:rPr>
-        <w:t>t</w:t>
-      </w:r>
-      <w:r>
-        <w:rPr>
-          <w:sz w:val="24"/>
-          <w:szCs w:val="24"/>
-        </w:rPr>
-        <w:t xml:space="preserve"> NULL, PK</w:t>
-      </w:r>
-    </w:p>
-    <w:p>
-      <w:pPr>
-        <w:pStyle w:val="ListParagraph"/>
-        <w:numPr>
-          <w:ilvl w:val="2"/>
-          <w:numId w:val="1"/>
-        </w:numPr>
-        <w:rPr>
-          <w:sz w:val="24"/>
-          <w:szCs w:val="24"/>
-        </w:rPr>
-      </w:pPr>
-      <w:proofErr w:type="spellStart"/>
-      <w:r>
-        <w:rPr>
-          <w:sz w:val="24"/>
-          <w:szCs w:val="24"/>
-        </w:rPr>
-        <w:t>messageID</w:t>
-      </w:r>
-      <w:proofErr w:type="spellEnd"/>
-      <w:r>
-        <w:rPr>
-          <w:sz w:val="24"/>
-          <w:szCs w:val="24"/>
-        </w:rPr>
-        <w:t xml:space="preserve">: </w:t>
-      </w:r>
-      <w:proofErr w:type="spellStart"/>
-      <w:r>
-        <w:rPr>
-          <w:sz w:val="24"/>
-          <w:szCs w:val="24"/>
-        </w:rPr>
-        <w:t>int</w:t>
-      </w:r>
-      <w:proofErr w:type="spellEnd"/>
-      <w:r>
-        <w:rPr>
-          <w:sz w:val="24"/>
-          <w:szCs w:val="24"/>
-        </w:rPr>
-        <w:t>, not NULL, FK</w:t>
-      </w:r>
-      <w:r>
-        <w:rPr>
-          <w:sz w:val="24"/>
-          <w:szCs w:val="24"/>
-        </w:rPr>
-        <w:t xml:space="preserve">, </w:t>
-      </w:r>
-      <w:r>
-        <w:rPr>
-          <w:sz w:val="24"/>
-          <w:szCs w:val="24"/>
-        </w:rPr>
-        <w:t>ON DELETE CASCADE</w:t>
-      </w:r>
-    </w:p>
-    <w:p>
-      <w:pPr>
-        <w:pStyle w:val="ListParagraph"/>
-        <w:numPr>
-          <w:ilvl w:val="2"/>
-          <w:numId w:val="1"/>
-        </w:numPr>
-        <w:rPr>
-          <w:sz w:val="24"/>
-          <w:szCs w:val="24"/>
-        </w:rPr>
-      </w:pPr>
-      <w:proofErr w:type="spellStart"/>
-      <w:r>
-        <w:rPr>
-          <w:sz w:val="24"/>
-          <w:szCs w:val="24"/>
-        </w:rPr>
-        <w:t>fileTypeID</w:t>
-      </w:r>
-      <w:proofErr w:type="spellEnd"/>
-      <w:r>
-        <w:rPr>
-          <w:sz w:val="24"/>
-          <w:szCs w:val="24"/>
-        </w:rPr>
-        <w:t xml:space="preserve">: </w:t>
-      </w:r>
-      <w:proofErr w:type="spellStart"/>
-      <w:r>
-        <w:rPr>
-          <w:sz w:val="24"/>
-          <w:szCs w:val="24"/>
-        </w:rPr>
-        <w:t>int</w:t>
-      </w:r>
-      <w:proofErr w:type="spellEnd"/>
-      <w:r>
-        <w:rPr>
-          <w:sz w:val="24"/>
-          <w:szCs w:val="24"/>
-        </w:rPr>
-        <w:t>, not NULL, FK</w:t>
-      </w:r>
-    </w:p>
-    <w:p>
-      <w:pPr>
-        <w:pStyle w:val="ListParagraph"/>
-        <w:numPr>
-          <w:ilvl w:val="2"/>
-          <w:numId w:val="1"/>
-        </w:numPr>
-        <w:rPr>
-          <w:sz w:val="24"/>
-          <w:szCs w:val="24"/>
-        </w:rPr>
-      </w:pPr>
-      <w:r>
-        <w:rPr>
-          <w:sz w:val="24"/>
-          <w:szCs w:val="24"/>
-        </w:rPr>
-        <w:t xml:space="preserve">filename: </w:t>
-      </w:r>
-      <w:proofErr w:type="spellStart"/>
-      <w:r>
-        <w:rPr>
-          <w:sz w:val="24"/>
-          <w:szCs w:val="24"/>
-        </w:rPr>
-        <w:t>varchar</w:t>
-      </w:r>
-      <w:proofErr w:type="spellEnd"/>
-      <w:r>
-        <w:rPr>
-          <w:sz w:val="24"/>
-          <w:szCs w:val="24"/>
-        </w:rPr>
-        <w:t>(255), not NULL</w:t>
-      </w:r>
-    </w:p>
-    <w:p>
-      <w:pPr>
-        <w:pStyle w:val="ListParagraph"/>
-        <w:numPr>
-          <w:ilvl w:val="2"/>
-          <w:numId w:val="1"/>
-        </w:numPr>
-        <w:rPr>
-          <w:sz w:val="24"/>
-          <w:szCs w:val="24"/>
-        </w:rPr>
-      </w:pPr>
-      <w:r>
-        <w:rPr>
-          <w:sz w:val="24"/>
-          <w:szCs w:val="24"/>
-        </w:rPr>
-        <w:t xml:space="preserve">url: </w:t>
+        <w:t xml:space="preserve">rl: </w:t>
       </w:r>
       <w:r>
         <w:rPr>

</xml_diff>